<commit_message>
Alpha v3.4.1 - minor changes
</commit_message>
<xml_diff>
--- a/Angelica Fighti/Resources/Images/Atlas/CharacterScene.atlas/index.docx
+++ b/Angelica Fighti/Resources/Images/Atlas/CharacterScene.atlas/index.docx
@@ -496,7 +496,34 @@
           <w:rtl w:val="0"/>
           <w:lang w:val="en-US"/>
         </w:rPr>
-        <w:t>19 - Upgrade Badge - 86 x 86</w:t>
+        <w:t xml:space="preserve">19 - Upgrade Badge - </w:t>
+      </w:r>
+      <w:r>
+        <w:rPr>
+          <w:sz w:val="32"/>
+          <w:szCs w:val="32"/>
+          <w:rtl w:val="0"/>
+          <w:lang w:val="en-US"/>
+        </w:rPr>
+        <w:t>132</w:t>
+      </w:r>
+      <w:r>
+        <w:rPr>
+          <w:sz w:val="32"/>
+          <w:szCs w:val="32"/>
+          <w:rtl w:val="0"/>
+          <w:lang w:val="en-US"/>
+        </w:rPr>
+        <w:t xml:space="preserve"> x </w:t>
+      </w:r>
+      <w:r>
+        <w:rPr>
+          <w:sz w:val="32"/>
+          <w:szCs w:val="32"/>
+          <w:rtl w:val="0"/>
+          <w:lang w:val="en-US"/>
+        </w:rPr>
+        <w:t>133</w:t>
       </w:r>
     </w:p>
     <w:p>
@@ -531,52 +558,7 @@
           <w:rtl w:val="0"/>
           <w:lang w:val="en-US"/>
         </w:rPr>
-        <w:t>2</w:t>
-      </w:r>
-      <w:r>
-        <w:rPr>
-          <w:sz w:val="32"/>
-          <w:szCs w:val="32"/>
-          <w:rtl w:val="0"/>
-          <w:lang w:val="en-US"/>
-        </w:rPr>
-        <w:t>1</w:t>
-      </w:r>
-      <w:r>
-        <w:rPr>
-          <w:sz w:val="32"/>
-          <w:szCs w:val="32"/>
-          <w:rtl w:val="0"/>
-          <w:lang w:val="en-US"/>
-        </w:rPr>
-        <w:t xml:space="preserve"> - Upgrade </w:t>
-      </w:r>
-      <w:r>
-        <w:rPr>
-          <w:sz w:val="32"/>
-          <w:szCs w:val="32"/>
-          <w:rtl w:val="0"/>
-          <w:lang w:val="en-US"/>
-        </w:rPr>
-        <w:t>Close Button</w:t>
-      </w:r>
-      <w:r>
-        <w:rPr>
-          <w:sz w:val="32"/>
-          <w:szCs w:val="32"/>
-          <w:rtl w:val="0"/>
-          <w:lang w:val="en-US"/>
-        </w:rPr>
-        <w:t xml:space="preserve"> - </w:t>
-      </w:r>
-      <w:r>
-        <w:rPr>
-          <w:sz w:val="32"/>
-          <w:szCs w:val="32"/>
-          <w:rtl w:val="0"/>
-          <w:lang w:val="en-US"/>
-        </w:rPr>
-        <w:t>39 x 36</w:t>
+        <w:t>21 - Upgrade Close Button - 39 x 36</w:t>
       </w:r>
     </w:p>
     <w:sectPr>

</xml_diff>